<commit_message>
minor changes in logical diagram
</commit_message>
<xml_diff>
--- a/DMDD_Project_Updated_P3.docx
+++ b/DMDD_Project_Updated_P3.docx
@@ -686,13 +686,7 @@
         <w:spacing w:before="100" w:beforeAutospacing="1" w:after="100" w:afterAutospacing="1"/>
       </w:pPr>
       <w:r>
-        <w:t xml:space="preserve">Maintain a </w:t>
-      </w:r>
-      <w:r>
-        <w:t>catalogue</w:t>
-      </w:r>
-      <w:r>
-        <w:t xml:space="preserve"> of available services with pricing and categories.</w:t>
+        <w:t>Maintain a catalogue of available services with pricing and categories.</w:t>
       </w:r>
     </w:p>
     <w:p>
@@ -899,10 +893,7 @@
         <w:spacing w:before="100" w:beforeAutospacing="1" w:after="100" w:afterAutospacing="1"/>
       </w:pPr>
       <w:r>
-        <w:t>Analyse</w:t>
-      </w:r>
-      <w:r>
-        <w:t xml:space="preserve"> guest satisfaction trends.</w:t>
+        <w:t>Analyse guest satisfaction trends.</w:t>
       </w:r>
     </w:p>
     <w:p>
@@ -1077,10 +1068,7 @@
         <w:spacing w:before="100" w:beforeAutospacing="1" w:after="100" w:afterAutospacing="1"/>
       </w:pPr>
       <w:r>
-        <w:t>Analyse</w:t>
-      </w:r>
-      <w:r>
-        <w:t xml:space="preserve"> guest feedback and satisfaction scores.</w:t>
+        <w:t>Analyse guest feedback and satisfaction scores.</w:t>
       </w:r>
     </w:p>
     <w:p>
@@ -2000,10 +1988,10 @@
           <w14:ligatures w14:val="standardContextual"/>
         </w:rPr>
         <w:drawing>
-          <wp:inline distT="0" distB="0" distL="0" distR="0" wp14:anchorId="4B6E5368" wp14:editId="68957801">
+          <wp:inline distT="0" distB="0" distL="0" distR="0" wp14:anchorId="6ED53790" wp14:editId="4959EF48">
             <wp:extent cx="5731510" cy="4305300"/>
             <wp:effectExtent l="0" t="0" r="0" b="0"/>
-            <wp:docPr id="1743056955" name="Picture 1"/>
+            <wp:docPr id="2003446897" name="Picture 1"/>
             <wp:cNvGraphicFramePr>
               <a:graphicFrameLocks xmlns:a="http://schemas.openxmlformats.org/drawingml/2006/main" noChangeAspect="1"/>
             </wp:cNvGraphicFramePr>
@@ -2011,7 +1999,7 @@
               <a:graphicData uri="http://schemas.openxmlformats.org/drawingml/2006/picture">
                 <pic:pic xmlns:pic="http://schemas.openxmlformats.org/drawingml/2006/picture">
                   <pic:nvPicPr>
-                    <pic:cNvPr id="1743056955" name="Picture 1743056955"/>
+                    <pic:cNvPr id="2003446897" name="Picture 2003446897"/>
                     <pic:cNvPicPr/>
                   </pic:nvPicPr>
                   <pic:blipFill>

</xml_diff>